<commit_message>
01:17 Unit 15 (Lv7~8)
</commit_message>
<xml_diff>
--- a/KKH/20190918/Word.docx
+++ b/KKH/20190918/Word.docx
@@ -57,16 +57,6 @@
         <w:tab/>
         <w:tab/>
         <w:tab/>
-      </w:r>
-      <w:r>
-        <w:rPr>
-          <w:rFonts w:ascii="맑은 고딕" w:hAnsi="맑은 고딕" w:cs="맑은 고딕" w:eastAsia="맑은 고딕"/>
-          <w:color w:val="auto"/>
-          <w:spacing w:val="0"/>
-          <w:position w:val="0"/>
-          <w:sz w:val="20"/>
-          <w:shd w:fill="auto" w:val="clear"/>
-        </w:rPr>
         <w:t xml:space="preserve">유괴하다.</w:t>
       </w:r>
     </w:p>
@@ -97,16 +87,6 @@
         <w:tab/>
         <w:tab/>
         <w:tab/>
-      </w:r>
-      <w:r>
-        <w:rPr>
-          <w:rFonts w:ascii="맑은 고딕" w:hAnsi="맑은 고딕" w:cs="맑은 고딕" w:eastAsia="맑은 고딕"/>
-          <w:color w:val="auto"/>
-          <w:spacing w:val="0"/>
-          <w:position w:val="0"/>
-          <w:sz w:val="20"/>
-          <w:shd w:fill="auto" w:val="clear"/>
-        </w:rPr>
         <w:t xml:space="preserve">진정하세요.</w:t>
       </w:r>
     </w:p>
@@ -137,16 +117,6 @@
         <w:tab/>
         <w:tab/>
         <w:tab/>
-      </w:r>
-      <w:r>
-        <w:rPr>
-          <w:rFonts w:ascii="맑은 고딕" w:hAnsi="맑은 고딕" w:cs="맑은 고딕" w:eastAsia="맑은 고딕"/>
-          <w:color w:val="auto"/>
-          <w:spacing w:val="0"/>
-          <w:position w:val="0"/>
-          <w:sz w:val="20"/>
-          <w:shd w:fill="auto" w:val="clear"/>
-        </w:rPr>
         <w:t xml:space="preserve">식료품점</w:t>
       </w:r>
     </w:p>
@@ -177,16 +147,6 @@
         <w:tab/>
         <w:tab/>
         <w:tab/>
-      </w:r>
-      <w:r>
-        <w:rPr>
-          <w:rFonts w:ascii="맑은 고딕" w:hAnsi="맑은 고딕" w:cs="맑은 고딕" w:eastAsia="맑은 고딕"/>
-          <w:color w:val="auto"/>
-          <w:spacing w:val="0"/>
-          <w:position w:val="0"/>
-          <w:sz w:val="20"/>
-          <w:shd w:fill="auto" w:val="clear"/>
-        </w:rPr>
         <w:t xml:space="preserve">돌려보내다.</w:t>
       </w:r>
     </w:p>
@@ -217,16 +177,6 @@
         <w:tab/>
         <w:tab/>
         <w:tab/>
-      </w:r>
-      <w:r>
-        <w:rPr>
-          <w:rFonts w:ascii="맑은 고딕" w:hAnsi="맑은 고딕" w:cs="맑은 고딕" w:eastAsia="맑은 고딕"/>
-          <w:color w:val="auto"/>
-          <w:spacing w:val="0"/>
-          <w:position w:val="0"/>
-          <w:sz w:val="20"/>
-          <w:shd w:fill="auto" w:val="clear"/>
-        </w:rPr>
         <w:t xml:space="preserve">기분이 우울하다.</w:t>
       </w:r>
     </w:p>
@@ -257,16 +207,6 @@
         <w:tab/>
         <w:tab/>
         <w:tab/>
-      </w:r>
-      <w:r>
-        <w:rPr>
-          <w:rFonts w:ascii="맑은 고딕" w:hAnsi="맑은 고딕" w:cs="맑은 고딕" w:eastAsia="맑은 고딕"/>
-          <w:color w:val="auto"/>
-          <w:spacing w:val="0"/>
-          <w:position w:val="0"/>
-          <w:sz w:val="20"/>
-          <w:shd w:fill="auto" w:val="clear"/>
-        </w:rPr>
         <w:t xml:space="preserve">문구점</w:t>
       </w:r>
     </w:p>
@@ -297,16 +237,6 @@
         <w:tab/>
         <w:tab/>
         <w:tab/>
-      </w:r>
-      <w:r>
-        <w:rPr>
-          <w:rFonts w:ascii="맑은 고딕" w:hAnsi="맑은 고딕" w:cs="맑은 고딕" w:eastAsia="맑은 고딕"/>
-          <w:color w:val="auto"/>
-          <w:spacing w:val="0"/>
-          <w:position w:val="0"/>
-          <w:sz w:val="20"/>
-          <w:shd w:fill="auto" w:val="clear"/>
-        </w:rPr>
         <w:t xml:space="preserve">예방, 방지</w:t>
       </w:r>
     </w:p>
@@ -337,16 +267,6 @@
         <w:tab/>
         <w:tab/>
         <w:tab/>
-      </w:r>
-      <w:r>
-        <w:rPr>
-          <w:rFonts w:ascii="맑은 고딕" w:hAnsi="맑은 고딕" w:cs="맑은 고딕" w:eastAsia="맑은 고딕"/>
-          <w:color w:val="auto"/>
-          <w:spacing w:val="0"/>
-          <w:position w:val="0"/>
-          <w:sz w:val="20"/>
-          <w:shd w:fill="auto" w:val="clear"/>
-        </w:rPr>
         <w:t xml:space="preserve">실종자</w:t>
       </w:r>
     </w:p>
@@ -377,16 +297,6 @@
         <w:tab/>
         <w:tab/>
         <w:tab/>
-      </w:r>
-      <w:r>
-        <w:rPr>
-          <w:rFonts w:ascii="맑은 고딕" w:hAnsi="맑은 고딕" w:cs="맑은 고딕" w:eastAsia="맑은 고딕"/>
-          <w:color w:val="auto"/>
-          <w:spacing w:val="0"/>
-          <w:position w:val="0"/>
-          <w:sz w:val="20"/>
-          <w:shd w:fill="auto" w:val="clear"/>
-        </w:rPr>
         <w:t xml:space="preserve">모반, 점</w:t>
       </w:r>
     </w:p>
@@ -417,16 +327,6 @@
         <w:tab/>
         <w:tab/>
         <w:tab/>
-      </w:r>
-      <w:r>
-        <w:rPr>
-          <w:rFonts w:ascii="맑은 고딕" w:hAnsi="맑은 고딕" w:cs="맑은 고딕" w:eastAsia="맑은 고딕"/>
-          <w:color w:val="auto"/>
-          <w:spacing w:val="0"/>
-          <w:position w:val="0"/>
-          <w:sz w:val="20"/>
-          <w:shd w:fill="auto" w:val="clear"/>
-        </w:rPr>
         <w:t xml:space="preserve">요구하다. 강력히 묻다. 필요로 하다.</w:t>
       </w:r>
     </w:p>
@@ -458,18 +358,7 @@
         <w:tab/>
         <w:tab/>
         <w:tab/>
-        <w:t xml:space="preserve">~</w:t>
-      </w:r>
-      <w:r>
-        <w:rPr>
-          <w:rFonts w:ascii="맑은 고딕" w:hAnsi="맑은 고딕" w:cs="맑은 고딕" w:eastAsia="맑은 고딕"/>
-          <w:color w:val="auto"/>
-          <w:spacing w:val="0"/>
-          <w:position w:val="0"/>
-          <w:sz w:val="20"/>
-          <w:shd w:fill="auto" w:val="clear"/>
-        </w:rPr>
-        <w:t xml:space="preserve">인 척하다. ~라고 가장하다.</w:t>
+        <w:t xml:space="preserve">~인 척하다. ~라고 가장하다.</w:t>
       </w:r>
     </w:p>
     <w:p>
@@ -497,16 +386,6 @@
         </w:rPr>
         <w:t xml:space="preserve">in comparison with the past</w:t>
         <w:tab/>
-      </w:r>
-      <w:r>
-        <w:rPr>
-          <w:rFonts w:ascii="맑은 고딕" w:hAnsi="맑은 고딕" w:cs="맑은 고딕" w:eastAsia="맑은 고딕"/>
-          <w:color w:val="auto"/>
-          <w:spacing w:val="0"/>
-          <w:position w:val="0"/>
-          <w:sz w:val="20"/>
-          <w:shd w:fill="auto" w:val="clear"/>
-        </w:rPr>
         <w:t xml:space="preserve">과거와 비교하면</w:t>
       </w:r>
     </w:p>
@@ -524,6 +403,88 @@
           <w:shd w:fill="auto" w:val="clear"/>
         </w:rPr>
       </w:pPr>
+      <w:r>
+        <w:rPr>
+          <w:rFonts w:ascii="맑은 고딕" w:hAnsi="맑은 고딕" w:cs="맑은 고딕" w:eastAsia="맑은 고딕"/>
+          <w:color w:val="auto"/>
+          <w:spacing w:val="0"/>
+          <w:position w:val="0"/>
+          <w:sz w:val="20"/>
+          <w:shd w:fill="auto" w:val="clear"/>
+        </w:rPr>
+        <w:t xml:space="preserve">occur</w:t>
+        <w:tab/>
+        <w:tab/>
+        <w:tab/>
+        <w:tab/>
+      </w:r>
+      <w:r>
+        <w:rPr>
+          <w:rFonts w:ascii="맑은 고딕" w:hAnsi="맑은 고딕" w:cs="맑은 고딕" w:eastAsia="맑은 고딕"/>
+          <w:color w:val="auto"/>
+          <w:spacing w:val="0"/>
+          <w:position w:val="0"/>
+          <w:sz w:val="20"/>
+          <w:shd w:fill="auto" w:val="clear"/>
+        </w:rPr>
+        <w:t xml:space="preserve">일어나다. 발생하다. 존재하다.</w:t>
+      </w:r>
+    </w:p>
+    <w:p>
+      <w:pPr>
+        <w:spacing w:before="0" w:after="200" w:line="276"/>
+        <w:ind w:right="0" w:left="0" w:firstLine="0"/>
+        <w:jc w:val="left"/>
+        <w:rPr>
+          <w:rFonts w:ascii="맑은 고딕" w:hAnsi="맑은 고딕" w:cs="맑은 고딕" w:eastAsia="맑은 고딕"/>
+          <w:color w:val="auto"/>
+          <w:spacing w:val="0"/>
+          <w:position w:val="0"/>
+          <w:sz w:val="20"/>
+          <w:shd w:fill="auto" w:val="clear"/>
+        </w:rPr>
+      </w:pPr>
+      <w:r>
+        <w:rPr>
+          <w:rFonts w:ascii="맑은 고딕" w:hAnsi="맑은 고딕" w:cs="맑은 고딕" w:eastAsia="맑은 고딕"/>
+          <w:color w:val="auto"/>
+          <w:spacing w:val="0"/>
+          <w:position w:val="0"/>
+          <w:sz w:val="20"/>
+          <w:shd w:fill="auto" w:val="clear"/>
+        </w:rPr>
+        <w:t xml:space="preserve">nursery</w:t>
+        <w:tab/>
+        <w:tab/>
+        <w:tab/>
+        <w:tab/>
+      </w:r>
+      <w:r>
+        <w:rPr>
+          <w:rFonts w:ascii="맑은 고딕" w:hAnsi="맑은 고딕" w:cs="맑은 고딕" w:eastAsia="맑은 고딕"/>
+          <w:color w:val="auto"/>
+          <w:spacing w:val="0"/>
+          <w:position w:val="0"/>
+          <w:sz w:val="20"/>
+          <w:shd w:fill="auto" w:val="clear"/>
+        </w:rPr>
+        <w:t xml:space="preserve">육아실, 유치원의, 아기 방</w:t>
+      </w:r>
+    </w:p>
+    <w:p>
+      <w:pPr>
+        <w:spacing w:before="0" w:after="200" w:line="276"/>
+        <w:ind w:right="0" w:left="0" w:firstLine="0"/>
+        <w:jc w:val="left"/>
+        <w:rPr>
+          <w:rFonts w:ascii="맑은 고딕" w:hAnsi="맑은 고딕" w:cs="맑은 고딕" w:eastAsia="맑은 고딕"/>
+          <w:color w:val="auto"/>
+          <w:spacing w:val="0"/>
+          <w:position w:val="0"/>
+          <w:sz w:val="20"/>
+          <w:shd w:fill="auto" w:val="clear"/>
+        </w:rPr>
+      </w:pPr>
     </w:p>
     <w:p>
       <w:pPr>
@@ -550,16 +511,6 @@
         </w:rPr>
         <w:t xml:space="preserve">My child has been kidnapped</w:t>
         <w:tab/>
-      </w:r>
-      <w:r>
-        <w:rPr>
-          <w:rFonts w:ascii="맑은 고딕" w:hAnsi="맑은 고딕" w:cs="맑은 고딕" w:eastAsia="맑은 고딕"/>
-          <w:color w:val="auto"/>
-          <w:spacing w:val="0"/>
-          <w:position w:val="0"/>
-          <w:sz w:val="20"/>
-          <w:shd w:fill="auto" w:val="clear"/>
-        </w:rPr>
         <w:t xml:space="preserve">제 아이가 유괴당했어요.</w:t>
       </w:r>
     </w:p>
@@ -586,18 +537,19 @@
           <w:sz w:val="20"/>
           <w:shd w:fill="auto" w:val="clear"/>
         </w:rPr>
-        <w:t xml:space="preserve">Calm dowㅁn and tell me what happended.</w:t>
-        <w:tab/>
-      </w:r>
-      <w:r>
-        <w:rPr>
-          <w:rFonts w:ascii="맑은 고딕" w:hAnsi="맑은 고딕" w:cs="맑은 고딕" w:eastAsia="맑은 고딕"/>
-          <w:color w:val="auto"/>
-          <w:spacing w:val="0"/>
-          <w:position w:val="0"/>
-          <w:sz w:val="20"/>
-          <w:shd w:fill="auto" w:val="clear"/>
-        </w:rPr>
+        <w:t xml:space="preserve">Calm dow</w:t>
+      </w:r>
+      <w:r>
+        <w:rPr>
+          <w:rFonts w:ascii="맑은 고딕" w:hAnsi="맑은 고딕" w:cs="맑은 고딕" w:eastAsia="맑은 고딕"/>
+          <w:color w:val="auto"/>
+          <w:spacing w:val="0"/>
+          <w:position w:val="0"/>
+          <w:sz w:val="20"/>
+          <w:shd w:fill="auto" w:val="clear"/>
+        </w:rPr>
+        <w:t xml:space="preserve">ㅁn and tell me what happended.</w:t>
+        <w:tab/>
         <w:t xml:space="preserve">진정하시고 무슨 일이 일어났는지 말씀해 주세요.</w:t>
       </w:r>
     </w:p>
@@ -626,16 +578,6 @@
         </w:rPr>
         <w:t xml:space="preserve">We were at the grocery store, and when I turned around she was gone.</w:t>
         <w:tab/>
-      </w:r>
-      <w:r>
-        <w:rPr>
-          <w:rFonts w:ascii="맑은 고딕" w:hAnsi="맑은 고딕" w:cs="맑은 고딕" w:eastAsia="맑은 고딕"/>
-          <w:color w:val="auto"/>
-          <w:spacing w:val="0"/>
-          <w:position w:val="0"/>
-          <w:sz w:val="20"/>
-          <w:shd w:fill="auto" w:val="clear"/>
-        </w:rPr>
         <w:t xml:space="preserve">저희는 식료품점에 있었는데, 제가 돌아보니 아이가 없어졌어요.</w:t>
       </w:r>
     </w:p>
@@ -707,9 +649,112 @@
           <w:sz w:val="20"/>
           <w:shd w:fill="auto" w:val="clear"/>
         </w:rPr>
-        <w:t xml:space="preserve">S + have(has) been + p.p(</w:t>
-      </w:r>
-      <w:r>
+        <w:t xml:space="preserve">S + have(has) been + p.p(과거분사)</w:t>
+        <w:tab/>
+        <w:t xml:space="preserve">~는 ~되었다.</w:t>
+      </w:r>
+    </w:p>
+    <w:p>
+      <w:pPr>
+        <w:spacing w:before="0" w:after="200" w:line="276"/>
+        <w:ind w:right="0" w:left="0" w:firstLine="0"/>
+        <w:jc w:val="left"/>
+        <w:rPr>
+          <w:rFonts w:ascii="맑은 고딕" w:hAnsi="맑은 고딕" w:cs="맑은 고딕" w:eastAsia="맑은 고딕"/>
+          <w:color w:val="auto"/>
+          <w:spacing w:val="0"/>
+          <w:position w:val="0"/>
+          <w:sz w:val="20"/>
+          <w:shd w:fill="auto" w:val="clear"/>
+        </w:rPr>
+      </w:pPr>
+      <w:r>
+        <w:rPr>
+          <w:rFonts w:ascii="맑은 고딕" w:hAnsi="맑은 고딕" w:cs="맑은 고딕" w:eastAsia="맑은 고딕"/>
+          <w:color w:val="auto"/>
+          <w:spacing w:val="0"/>
+          <w:position w:val="0"/>
+          <w:sz w:val="20"/>
+          <w:shd w:fill="auto" w:val="clear"/>
+        </w:rPr>
+        <w:tab/>
+        <w:t xml:space="preserve">= The diamond has been discovered.</w:t>
+      </w:r>
+    </w:p>
+    <w:p>
+      <w:pPr>
+        <w:spacing w:before="0" w:after="200" w:line="276"/>
+        <w:ind w:right="0" w:left="0" w:firstLine="0"/>
+        <w:jc w:val="left"/>
+        <w:rPr>
+          <w:rFonts w:ascii="맑은 고딕" w:hAnsi="맑은 고딕" w:cs="맑은 고딕" w:eastAsia="맑은 고딕"/>
+          <w:color w:val="auto"/>
+          <w:spacing w:val="0"/>
+          <w:position w:val="0"/>
+          <w:sz w:val="20"/>
+          <w:shd w:fill="auto" w:val="clear"/>
+        </w:rPr>
+      </w:pPr>
+      <w:r>
+        <w:rPr>
+          <w:rFonts w:ascii="맑은 고딕" w:hAnsi="맑은 고딕" w:cs="맑은 고딕" w:eastAsia="맑은 고딕"/>
+          <w:color w:val="auto"/>
+          <w:spacing w:val="0"/>
+          <w:position w:val="0"/>
+          <w:sz w:val="20"/>
+          <w:shd w:fill="auto" w:val="clear"/>
+        </w:rPr>
+        <w:tab/>
+        <w:t xml:space="preserve">= The water has been removed.</w:t>
+      </w:r>
+    </w:p>
+    <w:p>
+      <w:pPr>
+        <w:spacing w:before="0" w:after="200" w:line="276"/>
+        <w:ind w:right="0" w:left="0" w:firstLine="0"/>
+        <w:jc w:val="left"/>
+        <w:rPr>
+          <w:rFonts w:ascii="맑은 고딕" w:hAnsi="맑은 고딕" w:cs="맑은 고딕" w:eastAsia="맑은 고딕"/>
+          <w:color w:val="auto"/>
+          <w:spacing w:val="0"/>
+          <w:position w:val="0"/>
+          <w:sz w:val="20"/>
+          <w:shd w:fill="auto" w:val="clear"/>
+        </w:rPr>
+      </w:pPr>
+      <w:r>
+        <w:rPr>
+          <w:rFonts w:ascii="맑은 고딕" w:hAnsi="맑은 고딕" w:cs="맑은 고딕" w:eastAsia="맑은 고딕"/>
+          <w:color w:val="auto"/>
+          <w:spacing w:val="0"/>
+          <w:position w:val="0"/>
+          <w:sz w:val="20"/>
+          <w:shd w:fill="auto" w:val="clear"/>
+        </w:rPr>
+        <w:tab/>
+        <w:t xml:space="preserve">= This process has been repeated four times.</w:t>
+      </w:r>
+    </w:p>
+    <w:p>
+      <w:pPr>
+        <w:spacing w:before="0" w:after="200" w:line="276"/>
+        <w:ind w:right="0" w:left="0" w:firstLine="0"/>
+        <w:jc w:val="left"/>
+        <w:rPr>
+          <w:rFonts w:ascii="맑은 고딕" w:hAnsi="맑은 고딕" w:cs="맑은 고딕" w:eastAsia="맑은 고딕"/>
+          <w:color w:val="auto"/>
+          <w:spacing w:val="0"/>
+          <w:position w:val="0"/>
+          <w:sz w:val="20"/>
+          <w:shd w:fill="auto" w:val="clear"/>
+        </w:rPr>
+      </w:pPr>
+    </w:p>
+    <w:p>
+      <w:pPr>
+        <w:spacing w:before="0" w:after="200" w:line="276"/>
+        <w:ind w:right="0" w:left="0" w:firstLine="0"/>
+        <w:jc w:val="left"/>
         <w:rPr>
           <w:rFonts w:ascii="맑은 고딕" w:hAnsi="맑은 고딕" w:cs="맑은 고딕" w:eastAsia="맑은 고딕"/>
           <w:b/>
@@ -719,112 +764,8 @@
           <w:sz w:val="20"/>
           <w:shd w:fill="auto" w:val="clear"/>
         </w:rPr>
-        <w:t xml:space="preserve">과거분사)</w:t>
-        <w:tab/>
-        <w:t xml:space="preserve">~는 ~되었다.</w:t>
-      </w:r>
-    </w:p>
-    <w:p>
-      <w:pPr>
-        <w:spacing w:before="0" w:after="200" w:line="276"/>
-        <w:ind w:right="0" w:left="0" w:firstLine="0"/>
-        <w:jc w:val="left"/>
-        <w:rPr>
-          <w:rFonts w:ascii="맑은 고딕" w:hAnsi="맑은 고딕" w:cs="맑은 고딕" w:eastAsia="맑은 고딕"/>
-          <w:color w:val="auto"/>
-          <w:spacing w:val="0"/>
-          <w:position w:val="0"/>
-          <w:sz w:val="20"/>
-          <w:shd w:fill="auto" w:val="clear"/>
-        </w:rPr>
-      </w:pPr>
-      <w:r>
-        <w:rPr>
-          <w:rFonts w:ascii="맑은 고딕" w:hAnsi="맑은 고딕" w:cs="맑은 고딕" w:eastAsia="맑은 고딕"/>
-          <w:color w:val="auto"/>
-          <w:spacing w:val="0"/>
-          <w:position w:val="0"/>
-          <w:sz w:val="20"/>
-          <w:shd w:fill="auto" w:val="clear"/>
-        </w:rPr>
-        <w:tab/>
-        <w:t xml:space="preserve">= The diamond has been discovered.</w:t>
-      </w:r>
-    </w:p>
-    <w:p>
-      <w:pPr>
-        <w:spacing w:before="0" w:after="200" w:line="276"/>
-        <w:ind w:right="0" w:left="0" w:firstLine="0"/>
-        <w:jc w:val="left"/>
-        <w:rPr>
-          <w:rFonts w:ascii="맑은 고딕" w:hAnsi="맑은 고딕" w:cs="맑은 고딕" w:eastAsia="맑은 고딕"/>
-          <w:color w:val="auto"/>
-          <w:spacing w:val="0"/>
-          <w:position w:val="0"/>
-          <w:sz w:val="20"/>
-          <w:shd w:fill="auto" w:val="clear"/>
-        </w:rPr>
-      </w:pPr>
-      <w:r>
-        <w:rPr>
-          <w:rFonts w:ascii="맑은 고딕" w:hAnsi="맑은 고딕" w:cs="맑은 고딕" w:eastAsia="맑은 고딕"/>
-          <w:color w:val="auto"/>
-          <w:spacing w:val="0"/>
-          <w:position w:val="0"/>
-          <w:sz w:val="20"/>
-          <w:shd w:fill="auto" w:val="clear"/>
-        </w:rPr>
-        <w:tab/>
-        <w:t xml:space="preserve">= The water has been removed.</w:t>
-      </w:r>
-    </w:p>
-    <w:p>
-      <w:pPr>
-        <w:spacing w:before="0" w:after="200" w:line="276"/>
-        <w:ind w:right="0" w:left="0" w:firstLine="0"/>
-        <w:jc w:val="left"/>
-        <w:rPr>
-          <w:rFonts w:ascii="맑은 고딕" w:hAnsi="맑은 고딕" w:cs="맑은 고딕" w:eastAsia="맑은 고딕"/>
-          <w:color w:val="auto"/>
-          <w:spacing w:val="0"/>
-          <w:position w:val="0"/>
-          <w:sz w:val="20"/>
-          <w:shd w:fill="auto" w:val="clear"/>
-        </w:rPr>
-      </w:pPr>
-      <w:r>
-        <w:rPr>
-          <w:rFonts w:ascii="맑은 고딕" w:hAnsi="맑은 고딕" w:cs="맑은 고딕" w:eastAsia="맑은 고딕"/>
-          <w:color w:val="auto"/>
-          <w:spacing w:val="0"/>
-          <w:position w:val="0"/>
-          <w:sz w:val="20"/>
-          <w:shd w:fill="auto" w:val="clear"/>
-        </w:rPr>
-        <w:tab/>
-        <w:t xml:space="preserve">= This process has been repeated four times.</w:t>
-      </w:r>
-    </w:p>
-    <w:p>
-      <w:pPr>
-        <w:spacing w:before="0" w:after="200" w:line="276"/>
-        <w:ind w:right="0" w:left="0" w:firstLine="0"/>
-        <w:jc w:val="left"/>
-        <w:rPr>
-          <w:rFonts w:ascii="맑은 고딕" w:hAnsi="맑은 고딕" w:cs="맑은 고딕" w:eastAsia="맑은 고딕"/>
-          <w:color w:val="auto"/>
-          <w:spacing w:val="0"/>
-          <w:position w:val="0"/>
-          <w:sz w:val="20"/>
-          <w:shd w:fill="auto" w:val="clear"/>
-        </w:rPr>
-      </w:pPr>
-    </w:p>
-    <w:p>
-      <w:pPr>
-        <w:spacing w:before="0" w:after="200" w:line="276"/>
-        <w:ind w:right="0" w:left="0" w:firstLine="0"/>
-        <w:jc w:val="left"/>
+      </w:pPr>
+      <w:r>
         <w:rPr>
           <w:rFonts w:ascii="맑은 고딕" w:hAnsi="맑은 고딕" w:cs="맑은 고딕" w:eastAsia="맑은 고딕"/>
           <w:b/>
@@ -834,30 +775,8 @@
           <w:sz w:val="20"/>
           <w:shd w:fill="auto" w:val="clear"/>
         </w:rPr>
-      </w:pPr>
-      <w:r>
-        <w:rPr>
-          <w:rFonts w:ascii="맑은 고딕" w:hAnsi="맑은 고딕" w:cs="맑은 고딕" w:eastAsia="맑은 고딕"/>
-          <w:b/>
-          <w:color w:val="auto"/>
-          <w:spacing w:val="0"/>
-          <w:position w:val="0"/>
-          <w:sz w:val="20"/>
-          <w:shd w:fill="auto" w:val="clear"/>
-        </w:rPr>
         <w:t xml:space="preserve">Tell me what happened.</w:t>
         <w:tab/>
-      </w:r>
-      <w:r>
-        <w:rPr>
-          <w:rFonts w:ascii="맑은 고딕" w:hAnsi="맑은 고딕" w:cs="맑은 고딕" w:eastAsia="맑은 고딕"/>
-          <w:b/>
-          <w:color w:val="auto"/>
-          <w:spacing w:val="0"/>
-          <w:position w:val="0"/>
-          <w:sz w:val="20"/>
-          <w:shd w:fill="auto" w:val="clear"/>
-        </w:rPr>
         <w:t xml:space="preserve">무슨 일 인지 알려주세요.</w:t>
       </w:r>
     </w:p>
@@ -912,18 +831,7 @@
           <w:shd w:fill="auto" w:val="clear"/>
         </w:rPr>
         <w:tab/>
-        <w:t xml:space="preserve">= </w:t>
-      </w:r>
-      <w:r>
-        <w:rPr>
-          <w:rFonts w:ascii="맑은 고딕" w:hAnsi="맑은 고딕" w:cs="맑은 고딕" w:eastAsia="맑은 고딕"/>
-          <w:color w:val="auto"/>
-          <w:spacing w:val="0"/>
-          <w:position w:val="0"/>
-          <w:sz w:val="20"/>
-          <w:shd w:fill="auto" w:val="clear"/>
-        </w:rPr>
-        <w:t xml:space="preserve">Tell me about the accident.</w:t>
+        <w:t xml:space="preserve">= Tell me about the accident.</w:t>
       </w:r>
     </w:p>
     <w:p>

</xml_diff>